<commit_message>
Adding verification to user change password
</commit_message>
<xml_diff>
--- a/Chosen technologies.docx
+++ b/Chosen technologies.docx
@@ -5,14 +5,8 @@
     <w:p>
       <w:pPr>
         <w:spacing w:line="0" w:lineRule="atLeast"/>
-        <w:rPr>
-          <w:lang w:val="pl-PL"/>
-        </w:rPr>
-      </w:pPr>
-      <w:r>
-        <w:rPr>
-          <w:lang w:val="pl-PL"/>
-        </w:rPr>
+      </w:pPr>
+      <w:r>
         <w:t>ASP.NET</w:t>
       </w:r>
     </w:p>
@@ -24,7 +18,13 @@
         <w:t>We decided to choose ASP.</w:t>
       </w:r>
       <w:r>
-        <w:t>NET as a backend technology because of it’s high speed, low cost and vast language support. It is built into the familiar Windows server environment, does nod require a lot of setup and configuration than other development platforms. And the popularity of that technology makes online resources easy to find.</w:t>
+        <w:t>NET as a backend technology because of it’s high speed, low cost and vast language support. It is built into the familiar Windows server environment, does no</w:t>
+      </w:r>
+      <w:r>
+        <w:t>t</w:t>
+      </w:r>
+      <w:r>
+        <w:t xml:space="preserve"> require a lot of setup and configuration than other development platforms. And the popularity of that technology makes online resources easy to find.</w:t>
       </w:r>
       <w:r>
         <w:t xml:space="preserve"> ASP.Net applications are compiled, which means the code is translated into object code and then executed. In contrast - interpreted code is not directly executed by the machine, but must be read and interpreted each time before executing. That is why compiled code is usually faster and more scalable and also can do anything interpreted code can dom. Example of interpreted languages: PHP, JavaScript, Ruby.</w:t>
@@ -46,15 +46,7 @@
         <w:spacing w:line="0" w:lineRule="atLeast"/>
       </w:pPr>
       <w:r>
-        <w:t xml:space="preserve">Type of database to use is a important decision when developing the application. Choosing this technology allows us to work with all of the popular databases like: Microsoft SQL Server, MySQL, MariaDB, </w:t>
-      </w:r>
-      <w:proofErr w:type="spellStart"/>
-      <w:r>
-        <w:t>PostGres</w:t>
-      </w:r>
-      <w:proofErr w:type="spellEnd"/>
-      <w:r>
-        <w:t>, MongoDB and so on.</w:t>
+        <w:t>Type of database to use is a important decision when developing the application. Choosing this technology allows us to work with all of the popular databases like: Microsoft SQL Server, MySQL, MariaDB, PostGres, MongoDB and so on.</w:t>
       </w:r>
     </w:p>
     <w:p>
@@ -83,15 +75,13 @@
         </w:rPr>
       </w:pPr>
       <w:r>
-        <w:t xml:space="preserve">JSON Web Token allows users to obtain tokens in order to fetch a specific resource without entering login and password at each request. It is </w:t>
-      </w:r>
-      <w:proofErr w:type="spellStart"/>
-      <w:r>
-        <w:t>self contained</w:t>
-      </w:r>
-      <w:proofErr w:type="spellEnd"/>
-      <w:r>
-        <w:t xml:space="preserve"> token which has authentication information which makes it stateless (no session to manage). A single token can be used with multiple backends (portable). JWT are a good way of securely transmitting information between parties because they can be signed, which means you can be sure that senders are who they claim to be.</w:t>
+        <w:t>JSON Web Token allows users to obtain tokens in order to fetch a specific resource without entering login and password at each request. It is self</w:t>
+      </w:r>
+      <w:r>
+        <w:t>-</w:t>
+      </w:r>
+      <w:r>
+        <w:t>contained token which has authentication information which makes it stateless (no session to manage). A single token can be used with multiple backends (portable). JWT are a good way of securely transmitting information between parties because they can be signed, which means you can be sure that senders are who they claim to be.</w:t>
       </w:r>
       <w:r>
         <w:rPr>
@@ -105,25 +95,33 @@
           <w:color w:val="202124"/>
           <w:shd w:val="clear" w:color="auto" w:fill="FFFFFF"/>
         </w:rPr>
-        <w:t>Additionally, the structure of a JWT allows you to verify that the content hasn't been tampered with</w:t>
-      </w:r>
-      <w:r>
+        <w:t>Additionally, the structure of a JWT allows you to verify that the content hasn't been tampered with.</w:t>
+      </w:r>
+    </w:p>
+    <w:p>
+      <w:pPr>
+        <w:spacing w:line="0" w:lineRule="atLeast"/>
         <w:rPr>
           <w:rFonts w:ascii="Calibri" w:hAnsi="Calibri" w:cs="Arial"/>
           <w:color w:val="202124"/>
           <w:shd w:val="clear" w:color="auto" w:fill="FFFFFF"/>
         </w:rPr>
-        <w:t>.</w:t>
-      </w:r>
-    </w:p>
-    <w:p>
-      <w:pPr>
-        <w:spacing w:line="0" w:lineRule="atLeast"/>
+      </w:pPr>
+      <w:r>
         <w:rPr>
           <w:rFonts w:ascii="Calibri" w:hAnsi="Calibri" w:cs="Arial"/>
           <w:color w:val="202124"/>
           <w:shd w:val="clear" w:color="auto" w:fill="FFFFFF"/>
         </w:rPr>
+        <w:t>Amazon S3</w:t>
+      </w:r>
+    </w:p>
+    <w:p>
+      <w:pPr>
+        <w:spacing w:line="0" w:lineRule="atLeast"/>
+        <w:rPr>
+          <w:rFonts w:ascii="Calibri" w:hAnsi="Calibri" w:cs="Calibri"/>
+        </w:rPr>
       </w:pPr>
       <w:r>
         <w:rPr>
@@ -131,50 +129,20 @@
           <w:color w:val="202124"/>
           <w:shd w:val="clear" w:color="auto" w:fill="FFFFFF"/>
         </w:rPr>
-        <w:t>Amazon S3</w:t>
-      </w:r>
-    </w:p>
-    <w:p>
-      <w:pPr>
-        <w:spacing w:line="0" w:lineRule="atLeast"/>
-        <w:rPr>
-          <w:rFonts w:ascii="Calibri" w:hAnsi="Calibri" w:cs="Calibri"/>
-        </w:rPr>
-      </w:pPr>
-      <w:r>
-        <w:rPr>
-          <w:rFonts w:ascii="Calibri" w:hAnsi="Calibri" w:cs="Arial"/>
-          <w:color w:val="202124"/>
+        <w:t xml:space="preserve">Amazon S3 provides object storage through a web interface. </w:t>
+      </w:r>
+      <w:r>
+        <w:rPr>
+          <w:rFonts w:ascii="Calibri" w:hAnsi="Calibri" w:cs="Calibri"/>
           <w:shd w:val="clear" w:color="auto" w:fill="FFFFFF"/>
         </w:rPr>
-        <w:t xml:space="preserve">Amazon S3 provides object storage through a web interface. </w:t>
-      </w:r>
-      <w:r>
-        <w:rPr>
-          <w:rFonts w:ascii="Calibri" w:hAnsi="Calibri" w:cs="Calibri"/>
-          <w:shd w:val="clear" w:color="auto" w:fill="FFFFFF"/>
-        </w:rPr>
         <w:t>I</w:t>
       </w:r>
       <w:r>
         <w:rPr>
           <w:rFonts w:ascii="Calibri" w:hAnsi="Calibri" w:cs="Calibri"/>
         </w:rPr>
-        <w:t xml:space="preserve">t’s built to store, protect and retrieve data from “buckets” at </w:t>
-      </w:r>
-      <w:proofErr w:type="spellStart"/>
-      <w:r>
-        <w:rPr>
-          <w:rFonts w:ascii="Calibri" w:hAnsi="Calibri" w:cs="Calibri"/>
-        </w:rPr>
-        <w:t>any time</w:t>
-      </w:r>
-      <w:proofErr w:type="spellEnd"/>
-      <w:r>
-        <w:rPr>
-          <w:rFonts w:ascii="Calibri" w:hAnsi="Calibri" w:cs="Calibri"/>
-        </w:rPr>
-        <w:t xml:space="preserve"> from anywhere on any device.</w:t>
+        <w:t>t’s built to store, protect and retrieve data from “buckets” at anytime from anywhere on any device.</w:t>
       </w:r>
       <w:r>
         <w:rPr>
@@ -293,6 +261,36 @@
           <w:sz w:val="22"/>
         </w:rPr>
         <w:t>.</w:t>
+      </w:r>
+    </w:p>
+    <w:p>
+      <w:pPr>
+        <w:pStyle w:val="NormalnyWeb"/>
+        <w:spacing w:before="0" w:beforeAutospacing="0" w:after="450" w:afterAutospacing="0" w:line="0" w:lineRule="atLeast"/>
+        <w:rPr>
+          <w:rFonts w:ascii="Calibri" w:hAnsi="Calibri" w:cs="Arial"/>
+          <w:color w:val="000000" w:themeColor="text1"/>
+          <w:sz w:val="22"/>
+        </w:rPr>
+      </w:pPr>
+    </w:p>
+    <w:p>
+      <w:pPr>
+        <w:pStyle w:val="NormalnyWeb"/>
+        <w:spacing w:before="0" w:beforeAutospacing="0" w:after="450" w:afterAutospacing="0" w:line="0" w:lineRule="atLeast"/>
+        <w:rPr>
+          <w:rFonts w:ascii="Calibri" w:hAnsi="Calibri" w:cs="Arial"/>
+          <w:color w:val="000000" w:themeColor="text1"/>
+          <w:sz w:val="22"/>
+        </w:rPr>
+      </w:pPr>
+      <w:r>
+        <w:rPr>
+          <w:rFonts w:ascii="Calibri" w:hAnsi="Calibri" w:cs="Arial"/>
+          <w:color w:val="000000" w:themeColor="text1"/>
+          <w:sz w:val="22"/>
+        </w:rPr>
+        <w:t>Entity framework</w:t>
       </w:r>
     </w:p>
     <w:sectPr>

</xml_diff>